<commit_message>
Fixed a few issues with loading a folder.
</commit_message>
<xml_diff>
--- a/readme_toolbox.docx
+++ b/readme_toolbox.docx
@@ -1,6 +1,6 @@
 
 <file path=word/document.xml><?xml version="1.0" encoding="utf-8"?>
-<w:document xmlns:wpc="http://schemas.microsoft.com/office/word/2010/wordprocessingCanvas" xmlns:mc="http://schemas.openxmlformats.org/markup-compatibility/2006" xmlns:o="urn:schemas-microsoft-com:office:office" xmlns:r="http://schemas.openxmlformats.org/officeDocument/2006/relationships" xmlns:m="http://schemas.openxmlformats.org/officeDocument/2006/math" xmlns:v="urn:schemas-microsoft-com:vml" xmlns:wp14="http://schemas.microsoft.com/office/word/2010/wordprocessingDrawing" xmlns:wp="http://schemas.openxmlformats.org/drawingml/2006/wordprocessingDrawing" xmlns:w10="urn:schemas-microsoft-com:office:word" xmlns:w="http://schemas.openxmlformats.org/wordprocessingml/2006/main" xmlns:w14="http://schemas.microsoft.com/office/word/2010/wordml" xmlns:w15="http://schemas.microsoft.com/office/word/2012/wordml" xmlns:wpg="http://schemas.microsoft.com/office/word/2010/wordprocessingGroup" xmlns:wpi="http://schemas.microsoft.com/office/word/2010/wordprocessingInk" xmlns:wne="http://schemas.microsoft.com/office/word/2006/wordml" xmlns:wps="http://schemas.microsoft.com/office/word/2010/wordprocessingShape" mc:Ignorable="w14 w15 wp14">
+<w:document xmlns:wpc="http://schemas.microsoft.com/office/word/2010/wordprocessingCanvas" xmlns:mo="http://schemas.microsoft.com/office/mac/office/2008/main" xmlns:mc="http://schemas.openxmlformats.org/markup-compatibility/2006" xmlns:mv="urn:schemas-microsoft-com:mac:vml" xmlns:o="urn:schemas-microsoft-com:office:office" xmlns:r="http://schemas.openxmlformats.org/officeDocument/2006/relationships" xmlns:m="http://schemas.openxmlformats.org/officeDocument/2006/math" xmlns:v="urn:schemas-microsoft-com:vml" xmlns:wp14="http://schemas.microsoft.com/office/word/2010/wordprocessingDrawing" xmlns:wp="http://schemas.openxmlformats.org/drawingml/2006/wordprocessingDrawing" xmlns:w10="urn:schemas-microsoft-com:office:word" xmlns:w="http://schemas.openxmlformats.org/wordprocessingml/2006/main" xmlns:w14="http://schemas.microsoft.com/office/word/2010/wordml" xmlns:w15="http://schemas.microsoft.com/office/word/2012/wordml" xmlns:wpg="http://schemas.microsoft.com/office/word/2010/wordprocessingGroup" xmlns:wpi="http://schemas.microsoft.com/office/word/2010/wordprocessingInk" xmlns:wne="http://schemas.microsoft.com/office/word/2006/wordml" xmlns:wps="http://schemas.microsoft.com/office/word/2010/wordprocessingShape" mc:Ignorable="w14 w15 wp14">
   <w:body>
     <w:p>
       <w:pPr>
@@ -93,39 +93,7 @@
         <w:jc w:val="both"/>
       </w:pPr>
       <w:r>
-        <w:t>Please load the NIFTI toolbox, HRF-_</w:t>
-      </w:r>
-      <w:proofErr w:type="spellStart"/>
-      <w:r>
-        <w:t>EST_Toolbox</w:t>
-      </w:r>
-      <w:proofErr w:type="spellEnd"/>
-      <w:r>
-        <w:t xml:space="preserve">, SPM8 toolbox in the </w:t>
-      </w:r>
-      <w:proofErr w:type="spellStart"/>
-      <w:r>
-        <w:t>Matlab</w:t>
-      </w:r>
-      <w:proofErr w:type="spellEnd"/>
-      <w:r>
-        <w:t xml:space="preserve"> path.  I suggest you to put all toolboxes inside the 'toolbox' folder in the </w:t>
-      </w:r>
-      <w:proofErr w:type="spellStart"/>
-      <w:r>
-        <w:t>Matlab</w:t>
-      </w:r>
-      <w:proofErr w:type="spellEnd"/>
-      <w:r>
-        <w:t xml:space="preserve"> main folder, and add those paths permanently to </w:t>
-      </w:r>
-      <w:proofErr w:type="spellStart"/>
-      <w:r>
-        <w:t>Matlab</w:t>
-      </w:r>
-      <w:proofErr w:type="spellEnd"/>
-      <w:r>
-        <w:t xml:space="preserve"> startup.</w:t>
+        <w:t>Please load the NIFTI toolbox, HRF-_EST_Toolbox, SPM8 toolbox in the Matlab path.  I suggest you to put all toolboxes inside the 'toolbox' folder in the Matlab main folder, and add those paths permanently to Matlab startup.</w:t>
       </w:r>
     </w:p>
     <w:p>
@@ -174,15 +142,7 @@
         <w:t>Put all data (NIFTI files</w:t>
       </w:r>
       <w:r>
-        <w:t xml:space="preserve">: </w:t>
-      </w:r>
-      <w:proofErr w:type="spellStart"/>
-      <w:r>
-        <w:t>nii</w:t>
-      </w:r>
-      <w:proofErr w:type="spellEnd"/>
-      <w:r>
-        <w:t xml:space="preserve"> files only</w:t>
+        <w:t>: nii files only</w:t>
       </w:r>
       <w:r>
         <w:t xml:space="preserve">) in </w:t>
@@ -206,6 +166,20 @@
       </w:pPr>
       <w:r>
         <w:t>Make sure that the individual subjects for each disorder are placed in separate individual folders.</w:t>
+      </w:r>
+    </w:p>
+    <w:p>
+      <w:pPr>
+        <w:pStyle w:val="Default"/>
+        <w:numPr>
+          <w:ilvl w:val="0"/>
+          <w:numId w:val="5"/>
+        </w:numPr>
+        <w:spacing w:before="240"/>
+        <w:jc w:val="both"/>
+      </w:pPr>
+      <w:r>
+        <w:t>Run Matlab as administrator on Windows only.</w:t>
       </w:r>
     </w:p>
     <w:p>
@@ -247,15 +221,7 @@
         <w:t xml:space="preserve"> using the Browse button on the toolbox</w:t>
       </w:r>
       <w:r>
-        <w:t xml:space="preserve">. After setting the </w:t>
-      </w:r>
-      <w:proofErr w:type="spellStart"/>
-      <w:r>
-        <w:t>Matlab</w:t>
-      </w:r>
-      <w:proofErr w:type="spellEnd"/>
-      <w:r>
-        <w:t xml:space="preserve"> Path, the path should appear in the Working Directory box.</w:t>
+        <w:t>. After setting the Matlab Path, the path should appear in the Working Directory box.</w:t>
       </w:r>
     </w:p>
     <w:p>
@@ -268,23 +234,10 @@
         <w:t>Ex: working direct</w:t>
       </w:r>
       <w:r>
-        <w:t>ory\Controls\Subject_001\</w:t>
-      </w:r>
-      <w:proofErr w:type="spellStart"/>
-      <w:r>
-        <w:t>xxxxxx</w:t>
-      </w:r>
-      <w:proofErr w:type="spellEnd"/>
-      <w:r>
-        <w:t>\</w:t>
-      </w:r>
-      <w:proofErr w:type="spellStart"/>
-      <w:r>
-        <w:t>nii</w:t>
-      </w:r>
-      <w:proofErr w:type="spellEnd"/>
-      <w:r>
-        <w:t>.</w:t>
+        <w:t>ory\Controls\Subject_001\xxxxxx\</w:t>
+      </w:r>
+      <w:r>
+        <w:t>nii.</w:t>
       </w:r>
     </w:p>
     <w:p>
@@ -300,23 +253,10 @@
         <w:t xml:space="preserve"> directory\Controls\Subject_002</w:t>
       </w:r>
       <w:r>
-        <w:t>\</w:t>
-      </w:r>
-      <w:proofErr w:type="spellStart"/>
-      <w:r>
-        <w:t>xxxxxx</w:t>
-      </w:r>
-      <w:proofErr w:type="spellEnd"/>
-      <w:r>
-        <w:t>\</w:t>
-      </w:r>
-      <w:proofErr w:type="spellStart"/>
-      <w:r>
-        <w:t>nii</w:t>
-      </w:r>
-      <w:proofErr w:type="spellEnd"/>
-      <w:r>
-        <w:t>.</w:t>
+        <w:t>\xxxxxx\</w:t>
+      </w:r>
+      <w:r>
+        <w:t>nii.</w:t>
       </w:r>
     </w:p>
     <w:p>
@@ -332,23 +272,10 @@
         <w:t xml:space="preserve"> directory\PTSD</w:t>
       </w:r>
       <w:r>
-        <w:t>\Subject_001\</w:t>
-      </w:r>
-      <w:proofErr w:type="spellStart"/>
-      <w:r>
-        <w:t>xxxxxx</w:t>
-      </w:r>
-      <w:proofErr w:type="spellEnd"/>
-      <w:r>
-        <w:t>\</w:t>
-      </w:r>
-      <w:proofErr w:type="spellStart"/>
-      <w:r>
-        <w:t>nii</w:t>
-      </w:r>
-      <w:proofErr w:type="spellEnd"/>
-      <w:r>
-        <w:t>.</w:t>
+        <w:t>\Subject_001\xxxxxx\</w:t>
+      </w:r>
+      <w:r>
+        <w:t>nii.</w:t>
       </w:r>
     </w:p>
     <w:p>
@@ -365,15 +292,7 @@
         <w:t>Choose the template for extracting the time series from the data, using the pop-up menu under the ROI Parcellation for time series op</w:t>
       </w:r>
       <w:r>
-        <w:t xml:space="preserve">tion. CC200, CC400 and </w:t>
-      </w:r>
-      <w:proofErr w:type="spellStart"/>
-      <w:r>
-        <w:t>Dosenbach’s</w:t>
-      </w:r>
-      <w:proofErr w:type="spellEnd"/>
-      <w:r>
-        <w:t xml:space="preserve"> 160 are the templates implemented. These templates can be found in the Templates folder. If the user wants to use a different template, he can do so by using the browse option.</w:t>
+        <w:t>tion. CC200, CC400 and Dosenbach’s 160 are the templates implemented. These templates can be found in the Templates folder. If the user wants to use a different template, he can do so by using the browse option.</w:t>
       </w:r>
     </w:p>
     <w:p>
@@ -517,6 +436,17 @@
       <w:r>
         <w:t xml:space="preserve"> </w:t>
       </w:r>
+      <w:r>
+        <w:t>(</w:t>
+      </w:r>
+      <w:r>
+        <w:t>Default settings works best for this step, i.e. options required for the steps 1-4 be unselected.</w:t>
+      </w:r>
+      <w:bookmarkStart w:id="0" w:name="_GoBack"/>
+      <w:bookmarkEnd w:id="0"/>
+      <w:r>
+        <w:t>)</w:t>
+      </w:r>
     </w:p>
     <w:p>
       <w:pPr>
@@ -723,8 +653,6 @@
       <w:r>
         <w:t xml:space="preserve"> We recommend you to check this box on always.</w:t>
       </w:r>
-      <w:bookmarkStart w:id="0" w:name="_GoBack"/>
-      <w:bookmarkEnd w:id="0"/>
       <w:r>
         <w:t xml:space="preserve"> </w:t>
       </w:r>
@@ -828,21 +756,8 @@
         <w:spacing w:before="240"/>
         <w:jc w:val="both"/>
       </w:pPr>
-      <w:proofErr w:type="spellStart"/>
-      <w:r>
-        <w:t>run_deconv</w:t>
-      </w:r>
-      <w:proofErr w:type="spellEnd"/>
-      <w:r>
-        <w:t xml:space="preserve"> – the </w:t>
-      </w:r>
-      <w:proofErr w:type="spellStart"/>
-      <w:r>
-        <w:t>nifti</w:t>
-      </w:r>
-      <w:proofErr w:type="spellEnd"/>
-      <w:r>
-        <w:t xml:space="preserve"> files that are converted to .mat files are saved in this folder.</w:t>
+      <w:r>
+        <w:t>run_deconv – the nifti files that are converted to .mat files are saved in this folder.</w:t>
       </w:r>
     </w:p>
     <w:p>
@@ -855,21 +770,8 @@
         <w:spacing w:before="240"/>
         <w:jc w:val="both"/>
       </w:pPr>
-      <w:proofErr w:type="spellStart"/>
-      <w:r>
-        <w:t>Save_deconv</w:t>
-      </w:r>
-      <w:proofErr w:type="spellEnd"/>
-      <w:r>
-        <w:t xml:space="preserve"> – The </w:t>
-      </w:r>
-      <w:proofErr w:type="spellStart"/>
-      <w:r>
-        <w:t>deconvolved</w:t>
-      </w:r>
-      <w:proofErr w:type="spellEnd"/>
-      <w:r>
-        <w:t xml:space="preserve"> files are saved in this folder.</w:t>
+      <w:r>
+        <w:t>Save_deconv – The deconvolved files are saved in this folder.</w:t>
       </w:r>
     </w:p>
     <w:p>
@@ -882,13 +784,8 @@
         <w:spacing w:before="240"/>
         <w:jc w:val="both"/>
       </w:pPr>
-      <w:proofErr w:type="spellStart"/>
-      <w:r>
-        <w:t>Post_decon_extract</w:t>
-      </w:r>
-      <w:proofErr w:type="spellEnd"/>
-      <w:r>
-        <w:t xml:space="preserve"> – the extracted time series files </w:t>
+      <w:r>
+        <w:t xml:space="preserve">Post_decon_extract – the extracted time series files </w:t>
       </w:r>
       <w:r>
         <w:t xml:space="preserve">post the deconvolution </w:t>
@@ -907,11 +804,9 @@
         <w:spacing w:before="240"/>
         <w:jc w:val="both"/>
       </w:pPr>
-      <w:proofErr w:type="spellStart"/>
       <w:r>
         <w:t>Params</w:t>
       </w:r>
-      <w:proofErr w:type="spellEnd"/>
     </w:p>
     <w:p>
       <w:pPr>
@@ -981,40 +876,16 @@
         <w:t xml:space="preserve">A separate folder </w:t>
       </w:r>
       <w:r>
-        <w:t>named ‘</w:t>
-      </w:r>
-      <w:proofErr w:type="spellStart"/>
-      <w:r>
-        <w:t>R</w:t>
-      </w:r>
-      <w:r>
-        <w:t>ce</w:t>
-      </w:r>
-      <w:proofErr w:type="spellEnd"/>
-      <w:r>
-        <w:t>-</w:t>
-      </w:r>
-      <w:proofErr w:type="gramStart"/>
-      <w:r>
-        <w:t>R</w:t>
+        <w:t>named ‘R</w:t>
+      </w:r>
+      <w:r>
+        <w:t>ce-R</w:t>
       </w:r>
       <w:r>
         <w:t xml:space="preserve">esults’ </w:t>
       </w:r>
       <w:r>
-        <w:t xml:space="preserve"> and</w:t>
-      </w:r>
-      <w:proofErr w:type="gramEnd"/>
-      <w:r>
-        <w:t xml:space="preserve"> ‘</w:t>
-      </w:r>
-      <w:proofErr w:type="spellStart"/>
-      <w:r>
-        <w:t>Outside_Rce_Results</w:t>
-      </w:r>
-      <w:proofErr w:type="spellEnd"/>
-      <w:r>
-        <w:t xml:space="preserve">’ </w:t>
+        <w:t xml:space="preserve"> and ‘Outside_Rce_Results’ </w:t>
       </w:r>
       <w:r>
         <w:t>is</w:t>
@@ -1026,23 +897,7 @@
         <w:t xml:space="preserve"> created in the Working Directory of the user. </w:t>
       </w:r>
       <w:r>
-        <w:t>The ‘</w:t>
-      </w:r>
-      <w:proofErr w:type="spellStart"/>
-      <w:r>
-        <w:t>Rce</w:t>
-      </w:r>
-      <w:proofErr w:type="spellEnd"/>
-      <w:r>
-        <w:t>-Results’ folder contains the classification results of ELM, KNN, LDA, LINEAR-SVM, NAIVEBAYES, QDA, RBF-SVM. The ‘</w:t>
-      </w:r>
-      <w:proofErr w:type="spellStart"/>
-      <w:r>
-        <w:t>Outside_Rce_Results</w:t>
-      </w:r>
-      <w:proofErr w:type="spellEnd"/>
-      <w:r>
-        <w:t xml:space="preserve">’ folder contains the results of the remaining classifiers. </w:t>
+        <w:t xml:space="preserve">The ‘Rce-Results’ folder contains the classification results of ELM, KNN, LDA, LINEAR-SVM, NAIVEBAYES, QDA, RBF-SVM. The ‘Outside_Rce_Results’ folder contains the results of the remaining classifiers. </w:t>
       </w:r>
       <w:r>
         <w:t>This folder contains results from the classification process.</w:t>
@@ -1062,16 +917,11 @@
         <w:lastRenderedPageBreak/>
         <w:t xml:space="preserve">The </w:t>
       </w:r>
-      <w:proofErr w:type="spellStart"/>
       <w:r>
         <w:t>max_A</w:t>
       </w:r>
       <w:r>
-        <w:t>ccuracy</w:t>
-      </w:r>
-      <w:proofErr w:type="spellEnd"/>
-      <w:r>
-        <w:t xml:space="preserve"> </w:t>
+        <w:t xml:space="preserve">ccuracy </w:t>
       </w:r>
       <w:r>
         <w:t>file</w:t>
@@ -1103,15 +953,7 @@
         <w:jc w:val="both"/>
       </w:pPr>
       <w:r>
-        <w:t xml:space="preserve">The </w:t>
-      </w:r>
-      <w:proofErr w:type="spellStart"/>
-      <w:r>
-        <w:t>Decision_Surfaces</w:t>
-      </w:r>
-      <w:proofErr w:type="spellEnd"/>
-      <w:r>
-        <w:t xml:space="preserve"> folder</w:t>
+        <w:t>The Decision_Surfaces folder</w:t>
       </w:r>
       <w:r>
         <w:t xml:space="preserve"> </w:t>
@@ -1131,15 +973,7 @@
         <w:jc w:val="both"/>
       </w:pPr>
       <w:r>
-        <w:t xml:space="preserve"> </w:t>
-      </w:r>
-      <w:proofErr w:type="spellStart"/>
-      <w:r>
-        <w:t>Accuracy_vals</w:t>
-      </w:r>
-      <w:proofErr w:type="spellEnd"/>
-      <w:r>
-        <w:t xml:space="preserve"> folder</w:t>
+        <w:t xml:space="preserve"> Accuracy_vals folder</w:t>
       </w:r>
       <w:r>
         <w:t xml:space="preserve"> saves the accuracy values for every partition of the data (k-fold</w:t>
@@ -1164,16 +998,11 @@
         <w:spacing w:before="240"/>
         <w:jc w:val="both"/>
       </w:pPr>
-      <w:proofErr w:type="spellStart"/>
       <w:r>
         <w:t>best</w:t>
       </w:r>
       <w:r>
-        <w:t>parameters</w:t>
-      </w:r>
-      <w:proofErr w:type="spellEnd"/>
-      <w:r>
-        <w:t xml:space="preserve"> </w:t>
+        <w:t xml:space="preserve">parameters </w:t>
       </w:r>
       <w:r>
         <w:t xml:space="preserve">file </w:t>
@@ -1195,11 +1024,9 @@
       <w:r>
         <w:t xml:space="preserve">If RCE is selected or if the classifier provides us with feature importance scores then a mat file called </w:t>
       </w:r>
-      <w:proofErr w:type="spellStart"/>
       <w:r>
         <w:t>feature_impscore</w:t>
       </w:r>
-      <w:proofErr w:type="spellEnd"/>
       <w:r>
         <w:t xml:space="preserve"> is present.</w:t>
       </w:r>
@@ -1867,8 +1694,8 @@
 </file>
 
 <file path=word/numbering.xml><?xml version="1.0" encoding="utf-8"?>
-<w:numbering xmlns:wpc="http://schemas.microsoft.com/office/word/2010/wordprocessingCanvas" xmlns:mc="http://schemas.openxmlformats.org/markup-compatibility/2006" xmlns:o="urn:schemas-microsoft-com:office:office" xmlns:r="http://schemas.openxmlformats.org/officeDocument/2006/relationships" xmlns:m="http://schemas.openxmlformats.org/officeDocument/2006/math" xmlns:v="urn:schemas-microsoft-com:vml" xmlns:wp14="http://schemas.microsoft.com/office/word/2010/wordprocessingDrawing" xmlns:wp="http://schemas.openxmlformats.org/drawingml/2006/wordprocessingDrawing" xmlns:w10="urn:schemas-microsoft-com:office:word" xmlns:w="http://schemas.openxmlformats.org/wordprocessingml/2006/main" xmlns:w14="http://schemas.microsoft.com/office/word/2010/wordml" xmlns:w15="http://schemas.microsoft.com/office/word/2012/wordml" xmlns:wpg="http://schemas.microsoft.com/office/word/2010/wordprocessingGroup" xmlns:wpi="http://schemas.microsoft.com/office/word/2010/wordprocessingInk" xmlns:wne="http://schemas.microsoft.com/office/word/2006/wordml" xmlns:wps="http://schemas.microsoft.com/office/word/2010/wordprocessingShape" mc:Ignorable="w14 w15 wp14">
-  <w:abstractNum w:abstractNumId="0" w15:restartNumberingAfterBreak="0">
+<w:numbering xmlns:wpc="http://schemas.microsoft.com/office/word/2010/wordprocessingCanvas" xmlns:mo="http://schemas.microsoft.com/office/mac/office/2008/main" xmlns:mc="http://schemas.openxmlformats.org/markup-compatibility/2006" xmlns:mv="urn:schemas-microsoft-com:mac:vml" xmlns:o="urn:schemas-microsoft-com:office:office" xmlns:r="http://schemas.openxmlformats.org/officeDocument/2006/relationships" xmlns:m="http://schemas.openxmlformats.org/officeDocument/2006/math" xmlns:v="urn:schemas-microsoft-com:vml" xmlns:wp14="http://schemas.microsoft.com/office/word/2010/wordprocessingDrawing" xmlns:wp="http://schemas.openxmlformats.org/drawingml/2006/wordprocessingDrawing" xmlns:w10="urn:schemas-microsoft-com:office:word" xmlns:w="http://schemas.openxmlformats.org/wordprocessingml/2006/main" xmlns:w14="http://schemas.microsoft.com/office/word/2010/wordml" xmlns:w15="http://schemas.microsoft.com/office/word/2012/wordml" xmlns:wpg="http://schemas.microsoft.com/office/word/2010/wordprocessingGroup" xmlns:wpi="http://schemas.microsoft.com/office/word/2010/wordprocessingInk" xmlns:wne="http://schemas.microsoft.com/office/word/2006/wordml" xmlns:wps="http://schemas.microsoft.com/office/word/2010/wordprocessingShape" mc:Ignorable="w14 w15 wp14">
+  <w:abstractNum w:abstractNumId="0">
     <w:nsid w:val="0163729D"/>
     <w:multiLevelType w:val="hybridMultilevel"/>
     <w:tmpl w:val="C36C97A6"/>
@@ -1959,7 +1786,7 @@
       </w:pPr>
     </w:lvl>
   </w:abstractNum>
-  <w:abstractNum w:abstractNumId="1" w15:restartNumberingAfterBreak="0">
+  <w:abstractNum w:abstractNumId="1">
     <w:nsid w:val="0C387D1D"/>
     <w:multiLevelType w:val="hybridMultilevel"/>
     <w:tmpl w:val="BAEEDC92"/>
@@ -2048,7 +1875,7 @@
       </w:pPr>
     </w:lvl>
   </w:abstractNum>
-  <w:abstractNum w:abstractNumId="2" w15:restartNumberingAfterBreak="0">
+  <w:abstractNum w:abstractNumId="2">
     <w:nsid w:val="0DD710A4"/>
     <w:multiLevelType w:val="hybridMultilevel"/>
     <w:tmpl w:val="8DD25CFC"/>
@@ -2137,7 +1964,7 @@
       </w:pPr>
     </w:lvl>
   </w:abstractNum>
-  <w:abstractNum w:abstractNumId="3" w15:restartNumberingAfterBreak="0">
+  <w:abstractNum w:abstractNumId="3">
     <w:nsid w:val="10BB7ABA"/>
     <w:multiLevelType w:val="hybridMultilevel"/>
     <w:tmpl w:val="BC04869A"/>
@@ -2226,7 +2053,7 @@
       </w:pPr>
     </w:lvl>
   </w:abstractNum>
-  <w:abstractNum w:abstractNumId="4" w15:restartNumberingAfterBreak="0">
+  <w:abstractNum w:abstractNumId="4">
     <w:nsid w:val="163F2C07"/>
     <w:multiLevelType w:val="hybridMultilevel"/>
     <w:tmpl w:val="9488C4DE"/>
@@ -2315,7 +2142,7 @@
       </w:pPr>
     </w:lvl>
   </w:abstractNum>
-  <w:abstractNum w:abstractNumId="5" w15:restartNumberingAfterBreak="0">
+  <w:abstractNum w:abstractNumId="5">
     <w:nsid w:val="30C667AE"/>
     <w:multiLevelType w:val="hybridMultilevel"/>
     <w:tmpl w:val="71EAAA62"/>
@@ -2404,7 +2231,7 @@
       </w:pPr>
     </w:lvl>
   </w:abstractNum>
-  <w:abstractNum w:abstractNumId="6" w15:restartNumberingAfterBreak="0">
+  <w:abstractNum w:abstractNumId="6">
     <w:nsid w:val="315F53AA"/>
     <w:multiLevelType w:val="hybridMultilevel"/>
     <w:tmpl w:val="CA92E1E0"/>
@@ -2493,7 +2320,7 @@
       </w:pPr>
     </w:lvl>
   </w:abstractNum>
-  <w:abstractNum w:abstractNumId="7" w15:restartNumberingAfterBreak="0">
+  <w:abstractNum w:abstractNumId="7">
     <w:nsid w:val="3445668B"/>
     <w:multiLevelType w:val="hybridMultilevel"/>
     <w:tmpl w:val="71C072F8"/>
@@ -2606,7 +2433,7 @@
       </w:rPr>
     </w:lvl>
   </w:abstractNum>
-  <w:abstractNum w:abstractNumId="8" w15:restartNumberingAfterBreak="0">
+  <w:abstractNum w:abstractNumId="8">
     <w:nsid w:val="34F54F90"/>
     <w:multiLevelType w:val="hybridMultilevel"/>
     <w:tmpl w:val="06DA42B6"/>
@@ -2695,7 +2522,7 @@
       </w:pPr>
     </w:lvl>
   </w:abstractNum>
-  <w:abstractNum w:abstractNumId="9" w15:restartNumberingAfterBreak="0">
+  <w:abstractNum w:abstractNumId="9">
     <w:nsid w:val="356C225A"/>
     <w:multiLevelType w:val="hybridMultilevel"/>
     <w:tmpl w:val="15B8757C"/>
@@ -2808,7 +2635,7 @@
       </w:rPr>
     </w:lvl>
   </w:abstractNum>
-  <w:abstractNum w:abstractNumId="10" w15:restartNumberingAfterBreak="0">
+  <w:abstractNum w:abstractNumId="10">
     <w:nsid w:val="35DC74A4"/>
     <w:multiLevelType w:val="hybridMultilevel"/>
     <w:tmpl w:val="08C26A2A"/>
@@ -2894,7 +2721,7 @@
       </w:pPr>
     </w:lvl>
   </w:abstractNum>
-  <w:abstractNum w:abstractNumId="11" w15:restartNumberingAfterBreak="0">
+  <w:abstractNum w:abstractNumId="11">
     <w:nsid w:val="37CB16D9"/>
     <w:multiLevelType w:val="hybridMultilevel"/>
     <w:tmpl w:val="77E881CC"/>
@@ -3007,7 +2834,7 @@
       </w:rPr>
     </w:lvl>
   </w:abstractNum>
-  <w:abstractNum w:abstractNumId="12" w15:restartNumberingAfterBreak="0">
+  <w:abstractNum w:abstractNumId="12">
     <w:nsid w:val="3A812B71"/>
     <w:multiLevelType w:val="hybridMultilevel"/>
     <w:tmpl w:val="842C000A"/>
@@ -3120,7 +2947,7 @@
       </w:rPr>
     </w:lvl>
   </w:abstractNum>
-  <w:abstractNum w:abstractNumId="13" w15:restartNumberingAfterBreak="0">
+  <w:abstractNum w:abstractNumId="13">
     <w:nsid w:val="424D372C"/>
     <w:multiLevelType w:val="hybridMultilevel"/>
     <w:tmpl w:val="8A0C52C8"/>
@@ -3209,7 +3036,7 @@
       </w:pPr>
     </w:lvl>
   </w:abstractNum>
-  <w:abstractNum w:abstractNumId="14" w15:restartNumberingAfterBreak="0">
+  <w:abstractNum w:abstractNumId="14">
     <w:nsid w:val="431B18AA"/>
     <w:multiLevelType w:val="hybridMultilevel"/>
     <w:tmpl w:val="3CC00462"/>
@@ -3321,7 +3148,7 @@
       </w:rPr>
     </w:lvl>
   </w:abstractNum>
-  <w:abstractNum w:abstractNumId="15" w15:restartNumberingAfterBreak="0">
+  <w:abstractNum w:abstractNumId="15">
     <w:nsid w:val="63614794"/>
     <w:multiLevelType w:val="hybridMultilevel"/>
     <w:tmpl w:val="A3C0A50C"/>
@@ -3434,7 +3261,7 @@
       </w:rPr>
     </w:lvl>
   </w:abstractNum>
-  <w:abstractNum w:abstractNumId="16" w15:restartNumberingAfterBreak="0">
+  <w:abstractNum w:abstractNumId="16">
     <w:nsid w:val="6B3D4025"/>
     <w:multiLevelType w:val="hybridMultilevel"/>
     <w:tmpl w:val="1D2EF740"/>
@@ -3547,7 +3374,7 @@
       </w:rPr>
     </w:lvl>
   </w:abstractNum>
-  <w:abstractNum w:abstractNumId="17" w15:restartNumberingAfterBreak="0">
+  <w:abstractNum w:abstractNumId="17">
     <w:nsid w:val="73137643"/>
     <w:multiLevelType w:val="hybridMultilevel"/>
     <w:tmpl w:val="CB2E2FC6"/>
@@ -3710,7 +3537,7 @@
       </w:pPr>
     </w:pPrDefault>
   </w:docDefaults>
-  <w:latentStyles w:defLockedState="0" w:defUIPriority="99" w:defSemiHidden="0" w:defUnhideWhenUsed="0" w:defQFormat="0" w:count="371">
+  <w:latentStyles w:defLockedState="0" w:defUIPriority="99" w:defSemiHidden="0" w:defUnhideWhenUsed="0" w:defQFormat="0" w:count="382">
     <w:lsdException w:name="Normal" w:uiPriority="0" w:qFormat="1"/>
     <w:lsdException w:name="heading 1" w:uiPriority="9" w:qFormat="1"/>
     <w:lsdException w:name="heading 2" w:semiHidden="1" w:uiPriority="9" w:unhideWhenUsed="1" w:qFormat="1"/>
@@ -3816,7 +3643,6 @@
     <w:lsdException w:name="HTML Sample" w:semiHidden="1" w:unhideWhenUsed="1"/>
     <w:lsdException w:name="HTML Typewriter" w:semiHidden="1" w:unhideWhenUsed="1"/>
     <w:lsdException w:name="HTML Variable" w:semiHidden="1" w:unhideWhenUsed="1"/>
-    <w:lsdException w:name="Normal Table" w:semiHidden="1" w:unhideWhenUsed="1"/>
     <w:lsdException w:name="annotation subject" w:semiHidden="1" w:unhideWhenUsed="1"/>
     <w:lsdException w:name="No List" w:semiHidden="1" w:unhideWhenUsed="1"/>
     <w:lsdException w:name="Outline List 1" w:semiHidden="1" w:unhideWhenUsed="1"/>
@@ -3862,11 +3688,9 @@
     <w:lsdException w:name="Table Subtle 1" w:semiHidden="1" w:unhideWhenUsed="1"/>
     <w:lsdException w:name="Table Subtle 2" w:semiHidden="1" w:unhideWhenUsed="1"/>
     <w:lsdException w:name="Table Web 1" w:semiHidden="1" w:unhideWhenUsed="1"/>
-    <w:lsdException w:name="Table Web 2" w:semiHidden="1" w:unhideWhenUsed="1"/>
     <w:lsdException w:name="Table Web 3" w:semiHidden="1" w:unhideWhenUsed="1"/>
     <w:lsdException w:name="Balloon Text" w:semiHidden="1" w:unhideWhenUsed="1"/>
     <w:lsdException w:name="Table Grid" w:uiPriority="39"/>
-    <w:lsdException w:name="Table Theme" w:semiHidden="1" w:unhideWhenUsed="1"/>
     <w:lsdException w:name="Placeholder Text" w:semiHidden="1"/>
     <w:lsdException w:name="No Spacing" w:uiPriority="1" w:qFormat="1"/>
     <w:lsdException w:name="Light Shading" w:uiPriority="60"/>
@@ -4082,6 +3906,8 @@
     <w:lsdException w:name="List Table 5 Dark Accent 6" w:uiPriority="50"/>
     <w:lsdException w:name="List Table 6 Colorful Accent 6" w:uiPriority="51"/>
     <w:lsdException w:name="List Table 7 Colorful Accent 6" w:uiPriority="52"/>
+    <w:lsdException w:name="Mention" w:semiHidden="1" w:unhideWhenUsed="1"/>
+    <w:lsdException w:name="Smart Hyperlink" w:semiHidden="1" w:unhideWhenUsed="1"/>
   </w:latentStyles>
   <w:style w:type="paragraph" w:default="1" w:styleId="Normal">
     <w:name w:val="Normal"/>
@@ -4626,7 +4452,7 @@
 </file>
 
 <file path=customXml/itemProps1.xml><?xml version="1.0" encoding="utf-8"?>
-<ds:datastoreItem xmlns:ds="http://schemas.openxmlformats.org/officeDocument/2006/customXml" ds:itemID="{71A9362D-88A1-4688-942C-6B4C0439F337}">
+<ds:datastoreItem xmlns:ds="http://schemas.openxmlformats.org/officeDocument/2006/customXml" ds:itemID="{2612B368-BBB3-AB4C-8FAA-4BDF5CA7953B}">
   <ds:schemaRefs>
     <ds:schemaRef ds:uri="http://schemas.openxmlformats.org/officeDocument/2006/bibliography"/>
   </ds:schemaRefs>

</xml_diff>